<commit_message>
fix walking behavior after picking object
</commit_message>
<xml_diff>
--- a/素材.doc.docx
+++ b/素材.doc.docx
@@ -1,6 +1,6 @@
 
 <file path=word/document.xml><?xml version="1.0" encoding="utf-8"?>
-<w:document xmlns:wpc="http://schemas.microsoft.com/office/word/2010/wordprocessingCanvas" xmlns:mc="http://schemas.openxmlformats.org/markup-compatibility/2006" xmlns:o="urn:schemas-microsoft-com:office:office" xmlns:r="http://schemas.openxmlformats.org/officeDocument/2006/relationships" xmlns:m="http://schemas.openxmlformats.org/officeDocument/2006/math" xmlns:v="urn:schemas-microsoft-com:vml" xmlns:wp14="http://schemas.microsoft.com/office/word/2010/wordprocessingDrawing" xmlns:wp="http://schemas.openxmlformats.org/drawingml/2006/wordprocessingDrawing" xmlns:w10="urn:schemas-microsoft-com:office:word" xmlns:w="http://schemas.openxmlformats.org/wordprocessingml/2006/main" xmlns:w14="http://schemas.microsoft.com/office/word/2010/wordml" xmlns:wpg="http://schemas.microsoft.com/office/word/2010/wordprocessingGroup" xmlns:wpi="http://schemas.microsoft.com/office/word/2010/wordprocessingInk" xmlns:wne="http://schemas.microsoft.com/office/word/2006/wordml" xmlns:wps="http://schemas.microsoft.com/office/word/2010/wordprocessingShape" mc:Ignorable="w14 wp14">
+<w:document xmlns:ve="http://schemas.openxmlformats.org/markup-compatibility/2006" xmlns:o="urn:schemas-microsoft-com:office:office" xmlns:r="http://schemas.openxmlformats.org/officeDocument/2006/relationships" xmlns:m="http://schemas.openxmlformats.org/officeDocument/2006/math" xmlns:v="urn:schemas-microsoft-com:vml" xmlns:wp="http://schemas.openxmlformats.org/drawingml/2006/wordprocessingDrawing" xmlns:w10="urn:schemas-microsoft-com:office:word" xmlns:w="http://schemas.openxmlformats.org/wordprocessingml/2006/main" xmlns:wne="http://schemas.microsoft.com/office/word/2006/wordml">
   <w:body>
     <w:p>
       <w:r>
@@ -267,14 +267,12 @@
         </w:rPr>
         <w:t>12.</w:t>
       </w:r>
-      <w:proofErr w:type="gramStart"/>
       <w:r>
         <w:rPr>
           <w:rFonts w:hint="eastAsia"/>
         </w:rPr>
         <w:t>狗牙</w:t>
       </w:r>
-      <w:proofErr w:type="gramEnd"/>
       <w:r>
         <w:rPr>
           <w:rFonts w:hint="eastAsia"/>
@@ -504,6 +502,12 @@
       </w:r>
     </w:p>
     <w:p>
+      <w:pPr>
+        <w:rPr>
+          <w:rFonts w:hint="eastAsia"/>
+          <w:color w:val="FF0000"/>
+        </w:rPr>
+      </w:pPr>
       <w:r>
         <w:rPr>
           <w:rFonts w:hint="eastAsia"/>
@@ -514,21 +518,7 @@
         <w:rPr>
           <w:rFonts w:hint="eastAsia"/>
         </w:rPr>
-        <w:t>偉</w:t>
-      </w:r>
-      <w:proofErr w:type="gramStart"/>
-      <w:r>
-        <w:rPr>
-          <w:rFonts w:hint="eastAsia"/>
-        </w:rPr>
-        <w:t>凱</w:t>
-      </w:r>
-      <w:proofErr w:type="gramEnd"/>
-      <w:r>
-        <w:rPr>
-          <w:rFonts w:hint="eastAsia"/>
-        </w:rPr>
-        <w:t>的作業本</w:t>
+        <w:t>偉凱的作業本</w:t>
       </w:r>
       <w:r>
         <w:rPr>
@@ -536,6 +526,64 @@
           <w:color w:val="FF0000"/>
         </w:rPr>
         <w:t>*</w:t>
+      </w:r>
+    </w:p>
+    <w:p>
+      <w:pPr>
+        <w:rPr>
+          <w:rFonts w:hint="eastAsia"/>
+        </w:rPr>
+      </w:pPr>
+      <w:r>
+        <w:rPr>
+          <w:rFonts w:hint="eastAsia"/>
+        </w:rPr>
+        <w:t>25</w:t>
+      </w:r>
+      <w:r>
+        <w:rPr>
+          <w:rFonts w:hint="eastAsia"/>
+        </w:rPr>
+        <w:t xml:space="preserve">. </w:t>
+      </w:r>
+      <w:r>
+        <w:rPr>
+          <w:rFonts w:hint="eastAsia"/>
+        </w:rPr>
+        <w:t>冰塊</w:t>
+      </w:r>
+    </w:p>
+    <w:p>
+      <w:pPr>
+        <w:rPr>
+          <w:rFonts w:hint="eastAsia"/>
+        </w:rPr>
+      </w:pPr>
+      <w:r>
+        <w:rPr>
+          <w:rFonts w:hint="eastAsia"/>
+        </w:rPr>
+        <w:t xml:space="preserve">26. </w:t>
+      </w:r>
+      <w:r>
+        <w:rPr>
+          <w:rFonts w:hint="eastAsia"/>
+        </w:rPr>
+        <w:t>蜂刺</w:t>
+      </w:r>
+    </w:p>
+    <w:p>
+      <w:r>
+        <w:rPr>
+          <w:rFonts w:hint="eastAsia"/>
+        </w:rPr>
+        <w:t xml:space="preserve">27. </w:t>
+      </w:r>
+      <w:r>
+        <w:rPr>
+          <w:rFonts w:hint="eastAsia"/>
+        </w:rPr>
+        <w:t>漿果叢</w:t>
       </w:r>
     </w:p>
     <w:sectPr>
@@ -548,8 +596,46 @@
 </w:document>
 </file>
 
+<file path=word/endnotes.xml><?xml version="1.0" encoding="utf-8"?>
+<w:endnotes xmlns:ve="http://schemas.openxmlformats.org/markup-compatibility/2006" xmlns:o="urn:schemas-microsoft-com:office:office" xmlns:r="http://schemas.openxmlformats.org/officeDocument/2006/relationships" xmlns:m="http://schemas.openxmlformats.org/officeDocument/2006/math" xmlns:v="urn:schemas-microsoft-com:vml" xmlns:wp="http://schemas.openxmlformats.org/drawingml/2006/wordprocessingDrawing" xmlns:w10="urn:schemas-microsoft-com:office:word" xmlns:w="http://schemas.openxmlformats.org/wordprocessingml/2006/main" xmlns:wne="http://schemas.microsoft.com/office/word/2006/wordml">
+  <w:endnote w:type="separator" w:id="-1">
+    <w:p>
+      <w:r>
+        <w:separator/>
+      </w:r>
+    </w:p>
+  </w:endnote>
+  <w:endnote w:type="continuationSeparator" w:id="0">
+    <w:p>
+      <w:r>
+        <w:continuationSeparator/>
+      </w:r>
+    </w:p>
+  </w:endnote>
+</w:endnotes>
+</file>
+
+<file path=word/footnotes.xml><?xml version="1.0" encoding="utf-8"?>
+<w:footnotes xmlns:ve="http://schemas.openxmlformats.org/markup-compatibility/2006" xmlns:o="urn:schemas-microsoft-com:office:office" xmlns:r="http://schemas.openxmlformats.org/officeDocument/2006/relationships" xmlns:m="http://schemas.openxmlformats.org/officeDocument/2006/math" xmlns:v="urn:schemas-microsoft-com:vml" xmlns:wp="http://schemas.openxmlformats.org/drawingml/2006/wordprocessingDrawing" xmlns:w10="urn:schemas-microsoft-com:office:word" xmlns:w="http://schemas.openxmlformats.org/wordprocessingml/2006/main" xmlns:wne="http://schemas.microsoft.com/office/word/2006/wordml">
+  <w:footnote w:type="separator" w:id="-1">
+    <w:p>
+      <w:r>
+        <w:separator/>
+      </w:r>
+    </w:p>
+  </w:footnote>
+  <w:footnote w:type="continuationSeparator" w:id="0">
+    <w:p>
+      <w:r>
+        <w:continuationSeparator/>
+      </w:r>
+    </w:p>
+  </w:footnote>
+</w:footnotes>
+</file>
+
 <file path=word/numbering.xml><?xml version="1.0" encoding="utf-8"?>
-<w:numbering xmlns:wpc="http://schemas.microsoft.com/office/word/2010/wordprocessingCanvas" xmlns:mc="http://schemas.openxmlformats.org/markup-compatibility/2006" xmlns:o="urn:schemas-microsoft-com:office:office" xmlns:r="http://schemas.openxmlformats.org/officeDocument/2006/relationships" xmlns:m="http://schemas.openxmlformats.org/officeDocument/2006/math" xmlns:v="urn:schemas-microsoft-com:vml" xmlns:wp14="http://schemas.microsoft.com/office/word/2010/wordprocessingDrawing" xmlns:wp="http://schemas.openxmlformats.org/drawingml/2006/wordprocessingDrawing" xmlns:w10="urn:schemas-microsoft-com:office:word" xmlns:w="http://schemas.openxmlformats.org/wordprocessingml/2006/main" xmlns:w14="http://schemas.microsoft.com/office/word/2010/wordml" xmlns:wpg="http://schemas.microsoft.com/office/word/2010/wordprocessingGroup" xmlns:wpi="http://schemas.microsoft.com/office/word/2010/wordprocessingInk" xmlns:wne="http://schemas.microsoft.com/office/word/2006/wordml" xmlns:wps="http://schemas.microsoft.com/office/word/2010/wordprocessingShape" mc:Ignorable="w14 wp14">
+<w:numbering xmlns:ve="http://schemas.openxmlformats.org/markup-compatibility/2006" xmlns:o="urn:schemas-microsoft-com:office:office" xmlns:r="http://schemas.openxmlformats.org/officeDocument/2006/relationships" xmlns:m="http://schemas.openxmlformats.org/officeDocument/2006/math" xmlns:v="urn:schemas-microsoft-com:vml" xmlns:wp="http://schemas.openxmlformats.org/drawingml/2006/wordprocessingDrawing" xmlns:w10="urn:schemas-microsoft-com:office:word" xmlns:w="http://schemas.openxmlformats.org/wordprocessingml/2006/main" xmlns:wne="http://schemas.microsoft.com/office/word/2006/wordml">
   <w:abstractNum w:abstractNumId="0">
     <w:nsid w:val="11825D32"/>
     <w:multiLevelType w:val="hybridMultilevel"/>
@@ -646,7 +732,7 @@
 </file>
 
 <file path=word/styles.xml><?xml version="1.0" encoding="utf-8"?>
-<w:styles xmlns:mc="http://schemas.openxmlformats.org/markup-compatibility/2006" xmlns:r="http://schemas.openxmlformats.org/officeDocument/2006/relationships" xmlns:w="http://schemas.openxmlformats.org/wordprocessingml/2006/main" xmlns:w14="http://schemas.microsoft.com/office/word/2010/wordml" mc:Ignorable="w14">
+<w:styles xmlns:r="http://schemas.openxmlformats.org/officeDocument/2006/relationships" xmlns:w="http://schemas.openxmlformats.org/wordprocessingml/2006/main">
   <w:docDefaults>
     <w:rPrDefault>
       <w:rPr>
@@ -801,6 +887,7 @@
   <w:style w:type="paragraph" w:default="1" w:styleId="a">
     <w:name w:val="Normal"/>
     <w:qFormat/>
+    <w:rsid w:val="00C60979"/>
     <w:pPr>
       <w:widowControl w:val="0"/>
     </w:pPr>
@@ -816,6 +903,7 @@
     <w:uiPriority w:val="99"/>
     <w:semiHidden/>
     <w:unhideWhenUsed/>
+    <w:qFormat/>
     <w:tblPr>
       <w:tblInd w:w="0" w:type="dxa"/>
       <w:tblCellMar>
@@ -841,6 +929,70 @@
     <w:pPr>
       <w:ind w:leftChars="200" w:left="480"/>
     </w:pPr>
+  </w:style>
+  <w:style w:type="paragraph" w:styleId="a4">
+    <w:name w:val="header"/>
+    <w:basedOn w:val="a"/>
+    <w:link w:val="a5"/>
+    <w:uiPriority w:val="99"/>
+    <w:semiHidden/>
+    <w:unhideWhenUsed/>
+    <w:rsid w:val="00A72DAA"/>
+    <w:pPr>
+      <w:tabs>
+        <w:tab w:val="center" w:pos="4153"/>
+        <w:tab w:val="right" w:pos="8306"/>
+      </w:tabs>
+      <w:snapToGrid w:val="0"/>
+    </w:pPr>
+    <w:rPr>
+      <w:sz w:val="20"/>
+      <w:szCs w:val="20"/>
+    </w:rPr>
+  </w:style>
+  <w:style w:type="character" w:customStyle="1" w:styleId="a5">
+    <w:name w:val="頁首 字元"/>
+    <w:basedOn w:val="a0"/>
+    <w:link w:val="a4"/>
+    <w:uiPriority w:val="99"/>
+    <w:semiHidden/>
+    <w:rsid w:val="00A72DAA"/>
+    <w:rPr>
+      <w:sz w:val="20"/>
+      <w:szCs w:val="20"/>
+    </w:rPr>
+  </w:style>
+  <w:style w:type="paragraph" w:styleId="a6">
+    <w:name w:val="footer"/>
+    <w:basedOn w:val="a"/>
+    <w:link w:val="a7"/>
+    <w:uiPriority w:val="99"/>
+    <w:semiHidden/>
+    <w:unhideWhenUsed/>
+    <w:rsid w:val="00A72DAA"/>
+    <w:pPr>
+      <w:tabs>
+        <w:tab w:val="center" w:pos="4153"/>
+        <w:tab w:val="right" w:pos="8306"/>
+      </w:tabs>
+      <w:snapToGrid w:val="0"/>
+    </w:pPr>
+    <w:rPr>
+      <w:sz w:val="20"/>
+      <w:szCs w:val="20"/>
+    </w:rPr>
+  </w:style>
+  <w:style w:type="character" w:customStyle="1" w:styleId="a7">
+    <w:name w:val="頁尾 字元"/>
+    <w:basedOn w:val="a0"/>
+    <w:link w:val="a6"/>
+    <w:uiPriority w:val="99"/>
+    <w:semiHidden/>
+    <w:rsid w:val="00A72DAA"/>
+    <w:rPr>
+      <w:sz w:val="20"/>
+      <w:szCs w:val="20"/>
+    </w:rPr>
   </w:style>
 </w:styles>
 </file>
@@ -1088,7 +1240,7 @@
     </a:clrScheme>
     <a:fontScheme name="Office">
       <a:majorFont>
-        <a:latin typeface="Calibri Light" panose="020F0302020204030204"/>
+        <a:latin typeface="Calibri Light"/>
         <a:ea typeface=""/>
         <a:cs typeface=""/>
         <a:font script="Jpan" typeface="游ゴシック Light"/>
@@ -1123,7 +1275,7 @@
         <a:font script="Geor" typeface="Sylfaen"/>
       </a:majorFont>
       <a:minorFont>
-        <a:latin typeface="Calibri" panose="020F0502020204030204"/>
+        <a:latin typeface="Calibri"/>
         <a:ea typeface=""/>
         <a:cs typeface=""/>
         <a:font script="Jpan" typeface="游明朝"/>
@@ -1300,7 +1452,7 @@
   <a:extraClrSchemeLst/>
   <a:extLst>
     <a:ext uri="{05A4C25C-085E-4340-85A3-A5531E510DB2}">
-      <thm15:themeFamily xmlns:thm15="http://schemas.microsoft.com/office/thememl/2012/main" xmlns="" name="Office Theme" id="{62F939B6-93AF-4DB8-9C6B-D6C7DFDC589F}" vid="{4A3C46E8-61CC-4603-A589-7422A47A8E4A}"/>
+      <thm15:themeFamily xmlns="" xmlns:thm15="http://schemas.microsoft.com/office/thememl/2012/main" name="Office Theme" id="{62F939B6-93AF-4DB8-9C6B-D6C7DFDC589F}" vid="{4A3C46E8-61CC-4603-A589-7422A47A8E4A}"/>
     </a:ext>
   </a:extLst>
 </a:theme>

</xml_diff>